<commit_message>
perbaian typo dan responsive mobile
</commit_message>
<xml_diff>
--- a/public/report/spt-diklat.docx
+++ b/public/report/spt-diklat.docx
@@ -468,8 +468,6 @@
                 <w:lang w:val="sv-SE"/>
               </w:rPr>
             </w:pPr>
-            <w:bookmarkStart w:id="0" w:name="_GoBack"/>
-            <w:bookmarkEnd w:id="0"/>
             <w:r>
               <w:rPr>
                 <w:rFonts w:ascii="Bookman Old Style" w:hAnsi="Bookman Old Style"/>
@@ -1902,6 +1900,8 @@
         </w:rPr>
         <w:tab/>
       </w:r>
+      <w:bookmarkStart w:id="0" w:name="_GoBack"/>
+      <w:bookmarkEnd w:id="0"/>
       <w:r>
         <w:rPr>
           <w:b w:val="0"/>
@@ -1955,11 +1955,18 @@
         <w:jc w:val="both"/>
         <w:rPr>
           <w:b w:val="0"/>
-          <w:bCs w:val="0"/>
-          <w:sz w:val="24"/>
-          <w:lang w:val="id-ID"/>
-        </w:rPr>
-      </w:pPr>
+          <w:sz w:val="24"/>
+          <w:lang w:val="sv-SE"/>
+        </w:rPr>
+      </w:pPr>
+      <w:r>
+        <w:rPr>
+          <w:b w:val="0"/>
+          <w:bCs w:val="0"/>
+          <w:sz w:val="24"/>
+        </w:rPr>
+        <w:t>${</w:t>
+      </w:r>
       <w:proofErr w:type="spellStart"/>
       <w:r>
         <w:rPr>
@@ -1967,7 +1974,7 @@
           <w:bCs w:val="0"/>
           <w:sz w:val="24"/>
         </w:rPr>
-        <w:t>Ditetapkan</w:t>
+        <w:t>ditetapkan</w:t>
       </w:r>
       <w:proofErr w:type="spellEnd"/>
       <w:r>
@@ -1976,24 +1983,15 @@
           <w:bCs w:val="0"/>
           <w:sz w:val="24"/>
         </w:rPr>
-        <w:t xml:space="preserve"> di</w:t>
-      </w:r>
-      <w:r>
-        <w:rPr>
-          <w:b w:val="0"/>
-          <w:bCs w:val="0"/>
-          <w:sz w:val="24"/>
-        </w:rPr>
-        <w:tab/>
-        <w:t xml:space="preserve">: </w:t>
-      </w:r>
-      <w:r>
-        <w:rPr>
-          <w:b w:val="0"/>
-          <w:bCs w:val="0"/>
-          <w:sz w:val="24"/>
-        </w:rPr>
-        <w:t>${</w:t>
+        <w:t>}</w:t>
+      </w:r>
+      <w:r>
+        <w:rPr>
+          <w:b w:val="0"/>
+          <w:bCs w:val="0"/>
+          <w:sz w:val="24"/>
+        </w:rPr>
+        <w:t>, ${</w:t>
       </w:r>
       <w:proofErr w:type="spellStart"/>
       <w:r>
@@ -2002,7 +2000,7 @@
           <w:bCs w:val="0"/>
           <w:sz w:val="24"/>
         </w:rPr>
-        <w:t>ditetapkan</w:t>
+        <w:t>tgl</w:t>
       </w:r>
       <w:proofErr w:type="spellEnd"/>
       <w:r>
@@ -2022,47 +2020,6 @@
         <w:rPr>
           <w:b w:val="0"/>
           <w:sz w:val="24"/>
-          <w:u w:val="single"/>
-          <w:lang w:val="sv-SE"/>
-        </w:rPr>
-      </w:pPr>
-      <w:r>
-        <w:rPr>
-          <w:b w:val="0"/>
-          <w:sz w:val="24"/>
-          <w:u w:val="single"/>
-          <w:lang w:val="sv-SE"/>
-        </w:rPr>
-        <w:t>Pada Tanggal</w:t>
-      </w:r>
-      <w:r>
-        <w:rPr>
-          <w:b w:val="0"/>
-          <w:sz w:val="24"/>
-          <w:u w:val="single"/>
-          <w:lang w:val="sv-SE"/>
-        </w:rPr>
-        <w:tab/>
-        <w:t xml:space="preserve">: </w:t>
-      </w:r>
-      <w:r>
-        <w:rPr>
-          <w:b w:val="0"/>
-          <w:sz w:val="24"/>
-          <w:u w:val="single"/>
-          <w:lang w:val="sv-SE"/>
-        </w:rPr>
-        <w:t>${tgl}</w:t>
-      </w:r>
-    </w:p>
-    <w:p>
-      <w:pPr>
-        <w:pStyle w:val="Subtitle"/>
-        <w:ind w:left="5812"/>
-        <w:jc w:val="left"/>
-        <w:rPr>
-          <w:b w:val="0"/>
-          <w:sz w:val="24"/>
           <w:lang w:val="sv-SE"/>
         </w:rPr>
       </w:pPr>
@@ -2137,13 +2094,22 @@
         <w:spacing w:line="276" w:lineRule="auto"/>
         <w:ind w:left="5040" w:firstLine="720"/>
         <w:rPr>
+          <w:rFonts w:ascii="Times New Roman" w:hAnsi="Times New Roman"/>
+          <w:sz w:val="24"/>
+          <w:szCs w:val="24"/>
+        </w:rPr>
+      </w:pPr>
+      <w:r>
+        <w:rPr>
           <w:rFonts w:ascii="Times New Roman" w:eastAsia="SimSun" w:hAnsi="Times New Roman"/>
           <w:b/>
           <w:bCs/>
           <w:sz w:val="24"/>
           <w:szCs w:val="24"/>
         </w:rPr>
-      </w:pPr>
+        <w:t>${</w:t>
+      </w:r>
+      <w:proofErr w:type="spellStart"/>
       <w:r>
         <w:rPr>
           <w:rFonts w:ascii="Times New Roman" w:eastAsia="SimSun" w:hAnsi="Times New Roman"/>
@@ -2152,72 +2118,14 @@
           <w:sz w:val="24"/>
           <w:szCs w:val="24"/>
         </w:rPr>
-        <w:t>${</w:t>
-      </w:r>
-      <w:proofErr w:type="spellStart"/>
-      <w:proofErr w:type="gramStart"/>
+        <w:t>nama</w:t>
+      </w:r>
+      <w:proofErr w:type="spellEnd"/>
       <w:r>
         <w:rPr>
           <w:rFonts w:ascii="Times New Roman" w:eastAsia="SimSun" w:hAnsi="Times New Roman"/>
           <w:b/>
           <w:bCs/>
-          <w:sz w:val="24"/>
-          <w:szCs w:val="24"/>
-        </w:rPr>
-        <w:t>nama</w:t>
-      </w:r>
-      <w:proofErr w:type="spellEnd"/>
-      <w:proofErr w:type="gramEnd"/>
-      <w:r>
-        <w:rPr>
-          <w:rFonts w:ascii="Times New Roman" w:eastAsia="SimSun" w:hAnsi="Times New Roman"/>
-          <w:b/>
-          <w:bCs/>
-          <w:sz w:val="24"/>
-          <w:szCs w:val="24"/>
-        </w:rPr>
-        <w:t>}</w:t>
-      </w:r>
-    </w:p>
-    <w:p>
-      <w:pPr>
-        <w:pStyle w:val="NoSpacing"/>
-        <w:spacing w:line="276" w:lineRule="auto"/>
-        <w:ind w:left="5040" w:firstLine="720"/>
-        <w:rPr>
-          <w:rFonts w:ascii="Times New Roman" w:hAnsi="Times New Roman"/>
-          <w:sz w:val="24"/>
-          <w:szCs w:val="24"/>
-        </w:rPr>
-      </w:pPr>
-      <w:r>
-        <w:rPr>
-          <w:rFonts w:ascii="Times New Roman" w:hAnsi="Times New Roman"/>
-          <w:sz w:val="24"/>
-          <w:szCs w:val="24"/>
-        </w:rPr>
-        <w:t>NIP.</w:t>
-      </w:r>
-      <w:r>
-        <w:rPr>
-          <w:rFonts w:ascii="Times New Roman" w:hAnsi="Times New Roman"/>
-          <w:sz w:val="24"/>
-          <w:szCs w:val="24"/>
-          <w:lang w:val="en-GB"/>
-        </w:rPr>
-        <w:t xml:space="preserve"> </w:t>
-      </w:r>
-      <w:r>
-        <w:rPr>
-          <w:rFonts w:ascii="Times New Roman" w:hAnsi="Times New Roman"/>
-          <w:sz w:val="24"/>
-          <w:szCs w:val="24"/>
-        </w:rPr>
-        <w:t>${nip</w:t>
-      </w:r>
-      <w:r>
-        <w:rPr>
-          <w:rFonts w:ascii="Times New Roman" w:hAnsi="Times New Roman"/>
           <w:sz w:val="24"/>
           <w:szCs w:val="24"/>
         </w:rPr>
@@ -2319,7 +2227,7 @@
         <v:shape id="_x0000_s2049" type="#_x0000_t75" style="position:absolute;margin-left:6.75pt;margin-top:-12.1pt;width:55.8pt;height:71.85pt;z-index:251660288">
           <v:imagedata r:id="rId1" o:title=""/>
         </v:shape>
-        <o:OLEObject Type="Embed" ProgID="CorelPhotoPaint.Image.11" ShapeID="_x0000_s2049" DrawAspect="Content" ObjectID="_1791949057" r:id="rId2"/>
+        <o:OLEObject Type="Embed" ProgID="CorelPhotoPaint.Image.11" ShapeID="_x0000_s2049" DrawAspect="Content" ObjectID="_1792306782" r:id="rId2"/>
       </w:object>
     </w:r>
     <w:r>

</xml_diff>

<commit_message>
remove long space ttd mengetahui
</commit_message>
<xml_diff>
--- a/public/report/spt-diklat.docx
+++ b/public/report/spt-diklat.docx
@@ -33,7 +33,7 @@
           <v:shape id="_x0000_s1026" type="#_x0000_t75" style="position:absolute;margin-left:6.75pt;margin-top:-12.1pt;width:55.8pt;height:71.85pt;z-index:251658240">
             <v:imagedata r:id="rId7" o:title=""/>
           </v:shape>
-          <o:OLEObject Type="Embed" ProgID="CorelPhotoPaint.Image.11" ShapeID="_x0000_s1026" DrawAspect="Content" ObjectID="_1794088325" r:id="rId8"/>
+          <o:OLEObject Type="Embed" ProgID="CorelPhotoPaint.Image.11" ShapeID="_x0000_s1026" DrawAspect="Content" ObjectID="_1794089424" r:id="rId8"/>
         </w:object>
       </w:r>
       <w:r>
@@ -1762,8 +1762,6 @@
         </w:rPr>
         <w:t xml:space="preserve">  </w:t>
       </w:r>
-      <w:bookmarkStart w:id="0" w:name="_GoBack"/>
-      <w:bookmarkEnd w:id="0"/>
       <w:r>
         <w:rPr>
           <w:rFonts w:ascii="Bookman Old Style" w:hAnsi="Bookman Old Style"/>
@@ -1867,7 +1865,7 @@
     <w:p>
       <w:pPr>
         <w:pStyle w:val="Subtitle"/>
-        <w:ind w:left="5812"/>
+        <w:ind w:left="5103"/>
         <w:jc w:val="both"/>
         <w:rPr>
           <w:rFonts w:ascii="Bookman Old Style" w:hAnsi="Bookman Old Style"/>
@@ -1898,7 +1896,7 @@
     <w:p>
       <w:pPr>
         <w:pStyle w:val="Subtitle"/>
-        <w:ind w:left="5812"/>
+        <w:ind w:left="5103"/>
         <w:jc w:val="left"/>
         <w:rPr>
           <w:rFonts w:ascii="Bookman Old Style" w:hAnsi="Bookman Old Style"/>
@@ -1929,7 +1927,7 @@
     <w:p>
       <w:pPr>
         <w:pStyle w:val="Subtitle"/>
-        <w:ind w:left="5812"/>
+        <w:ind w:left="5103"/>
         <w:jc w:val="both"/>
         <w:rPr>
           <w:rFonts w:ascii="Bookman Old Style" w:hAnsi="Bookman Old Style"/>
@@ -1942,7 +1940,7 @@
     <w:p>
       <w:pPr>
         <w:pStyle w:val="Subtitle"/>
-        <w:ind w:left="5812"/>
+        <w:ind w:left="5103"/>
         <w:jc w:val="both"/>
         <w:rPr>
           <w:rFonts w:ascii="Bookman Old Style" w:hAnsi="Bookman Old Style"/>
@@ -1955,7 +1953,7 @@
     <w:p>
       <w:pPr>
         <w:pStyle w:val="Subtitle"/>
-        <w:ind w:left="5812"/>
+        <w:ind w:left="5103"/>
         <w:jc w:val="both"/>
         <w:rPr>
           <w:rFonts w:ascii="Bookman Old Style" w:hAnsi="Bookman Old Style"/>
@@ -1968,7 +1966,7 @@
     <w:p>
       <w:pPr>
         <w:pStyle w:val="Subtitle"/>
-        <w:ind w:left="5812"/>
+        <w:ind w:left="5103"/>
         <w:jc w:val="both"/>
         <w:rPr>
           <w:rFonts w:ascii="Bookman Old Style" w:hAnsi="Bookman Old Style"/>
@@ -1982,13 +1980,15 @@
       <w:pPr>
         <w:pStyle w:val="NoSpacing"/>
         <w:spacing w:line="276" w:lineRule="auto"/>
-        <w:ind w:left="5040" w:firstLine="720"/>
+        <w:ind w:left="5103"/>
         <w:rPr>
           <w:rFonts w:ascii="Bookman Old Style" w:hAnsi="Bookman Old Style"/>
           <w:sz w:val="24"/>
           <w:szCs w:val="24"/>
         </w:rPr>
       </w:pPr>
+      <w:bookmarkStart w:id="0" w:name="_GoBack"/>
+      <w:bookmarkEnd w:id="0"/>
       <w:r>
         <w:rPr>
           <w:rFonts w:ascii="Bookman Old Style" w:eastAsia="SimSun" w:hAnsi="Bookman Old Style"/>

</xml_diff>